<commit_message>
Changes made to expt 4
</commit_message>
<xml_diff>
--- a/expt4/CEL 51 Lab 4.docx
+++ b/expt4/CEL 51 Lab 4.docx
@@ -175,12 +175,12 @@
                 <wp:extent cx="5979160" cy="12700"/>
                 <wp:effectExtent b="0" l="0" r="0" t="0"/>
                 <wp:wrapNone/>
-                <wp:docPr id="2" name="image18.png"/>
+                <wp:docPr id="2" name="image19.png"/>
                 <a:graphic>
                   <a:graphicData uri="http://schemas.openxmlformats.org/drawingml/2006/picture">
                     <pic:pic>
                       <pic:nvPicPr>
-                        <pic:cNvPr id="0" name="image18.png"/>
+                        <pic:cNvPr id="0" name="image19.png"/>
                         <pic:cNvPicPr preferRelativeResize="0"/>
                       </pic:nvPicPr>
                       <pic:blipFill>
@@ -614,12 +614,12 @@
           <wp:inline distB="114300" distT="114300" distL="114300" distR="114300">
             <wp:extent cx="4586288" cy="3248311"/>
             <wp:effectExtent b="0" l="0" r="0" t="0"/>
-            <wp:docPr id="11" name="image15.png"/>
+            <wp:docPr id="8" name="image4.png"/>
             <a:graphic>
               <a:graphicData uri="http://schemas.openxmlformats.org/drawingml/2006/picture">
                 <pic:pic>
                   <pic:nvPicPr>
-                    <pic:cNvPr id="0" name="image15.png"/>
+                    <pic:cNvPr id="0" name="image4.png"/>
                     <pic:cNvPicPr preferRelativeResize="0"/>
                   </pic:nvPicPr>
                   <pic:blipFill>
@@ -931,12 +931,12 @@
             <wp:extent cx="3238500" cy="2338373"/>
             <wp:effectExtent b="0" l="0" r="0" t="0"/>
             <wp:wrapSquare wrapText="bothSides" distB="0" distT="0" distL="0" distR="0"/>
-            <wp:docPr id="22" name="image19.png"/>
+            <wp:docPr id="22" name="image15.png"/>
             <a:graphic>
               <a:graphicData uri="http://schemas.openxmlformats.org/drawingml/2006/picture">
                 <pic:pic>
                   <pic:nvPicPr>
-                    <pic:cNvPr id="0" name="image19.png"/>
+                    <pic:cNvPr id="0" name="image15.png"/>
                     <pic:cNvPicPr preferRelativeResize="0"/>
                   </pic:nvPicPr>
                   <pic:blipFill>
@@ -973,12 +973,12 @@
             <wp:extent cx="3238500" cy="2311821"/>
             <wp:effectExtent b="0" l="0" r="0" t="0"/>
             <wp:wrapSquare wrapText="bothSides" distB="0" distT="0" distL="0" distR="0"/>
-            <wp:docPr id="10" name="image12.png"/>
+            <wp:docPr id="7" name="image3.png"/>
             <a:graphic>
               <a:graphicData uri="http://schemas.openxmlformats.org/drawingml/2006/picture">
                 <pic:pic>
                   <pic:nvPicPr>
-                    <pic:cNvPr id="0" name="image12.png"/>
+                    <pic:cNvPr id="0" name="image3.png"/>
                     <pic:cNvPicPr preferRelativeResize="0"/>
                   </pic:nvPicPr>
                   <pic:blipFill>
@@ -1577,12 +1577,12 @@
           <wp:inline distB="114300" distT="114300" distL="114300" distR="114300">
             <wp:extent cx="2519363" cy="1906318"/>
             <wp:effectExtent b="0" l="0" r="0" t="0"/>
-            <wp:docPr id="9" name="image14.png"/>
+            <wp:docPr id="6" name="image5.png"/>
             <a:graphic>
               <a:graphicData uri="http://schemas.openxmlformats.org/drawingml/2006/picture">
                 <pic:pic>
                   <pic:nvPicPr>
-                    <pic:cNvPr id="0" name="image14.png"/>
+                    <pic:cNvPr id="0" name="image5.png"/>
                     <pic:cNvPicPr preferRelativeResize="0"/>
                   </pic:nvPicPr>
                   <pic:blipFill>
@@ -1701,12 +1701,12 @@
           <wp:inline distB="114300" distT="114300" distL="114300" distR="114300">
             <wp:extent cx="2474359" cy="1535112"/>
             <wp:effectExtent b="0" l="0" r="0" t="0"/>
-            <wp:docPr id="6" name="image9.png"/>
+            <wp:docPr id="3" name="image1.png"/>
             <a:graphic>
               <a:graphicData uri="http://schemas.openxmlformats.org/drawingml/2006/picture">
                 <pic:pic>
                   <pic:nvPicPr>
-                    <pic:cNvPr id="0" name="image9.png"/>
+                    <pic:cNvPr id="0" name="image1.png"/>
                     <pic:cNvPicPr preferRelativeResize="0"/>
                   </pic:nvPicPr>
                   <pic:blipFill>
@@ -1876,12 +1876,12 @@
             <wp:extent cx="3530600" cy="723900"/>
             <wp:effectExtent b="0" l="0" r="0" t="0"/>
             <wp:wrapTopAndBottom distB="0" distT="0"/>
-            <wp:docPr id="14" name="image3.jpg"/>
+            <wp:docPr id="14" name="image10.jpg"/>
             <a:graphic>
               <a:graphicData uri="http://schemas.openxmlformats.org/drawingml/2006/picture">
                 <pic:pic>
                   <pic:nvPicPr>
-                    <pic:cNvPr id="0" name="image3.jpg"/>
+                    <pic:cNvPr id="0" name="image10.jpg"/>
                     <pic:cNvPicPr preferRelativeResize="0"/>
                   </pic:nvPicPr>
                   <pic:blipFill>
@@ -2328,7 +2328,7 @@
             <wp:extent cx="1900238" cy="1269704"/>
             <wp:effectExtent b="0" l="0" r="0" t="0"/>
             <wp:wrapTopAndBottom distB="0" distT="0"/>
-            <wp:docPr id="12" name="image11.jpg"/>
+            <wp:docPr id="9" name="image11.jpg"/>
             <a:graphic>
               <a:graphicData uri="http://schemas.openxmlformats.org/drawingml/2006/picture">
                 <pic:pic>
@@ -2996,12 +2996,12 @@
                 <wp:extent cx="5979160" cy="12700"/>
                 <wp:effectExtent b="0" l="0" r="0" t="0"/>
                 <wp:wrapNone/>
-                <wp:docPr id="1" name="image17.png"/>
+                <wp:docPr id="1" name="image18.png"/>
                 <a:graphic>
                   <a:graphicData uri="http://schemas.openxmlformats.org/drawingml/2006/picture">
                     <pic:pic>
                       <pic:nvPicPr>
-                        <pic:cNvPr id="0" name="image17.png"/>
+                        <pic:cNvPr id="0" name="image18.png"/>
                         <pic:cNvPicPr preferRelativeResize="0"/>
                       </pic:nvPicPr>
                       <pic:blipFill>
@@ -3088,9 +3088,9 @@
         </w:rPr>
         <w:drawing>
           <wp:inline distB="114300" distT="114300" distL="114300" distR="114300">
-            <wp:extent cx="3789362" cy="3418847"/>
+            <wp:extent cx="3735498" cy="3456409"/>
             <wp:effectExtent b="0" l="0" r="0" t="0"/>
-            <wp:docPr id="4" name="image16.png"/>
+            <wp:docPr id="10" name="image16.png"/>
             <a:graphic>
               <a:graphicData uri="http://schemas.openxmlformats.org/drawingml/2006/picture">
                 <pic:pic>
@@ -3108,7 +3108,7 @@
                   <pic:spPr>
                     <a:xfrm>
                       <a:off x="0" y="0"/>
-                      <a:ext cx="3789362" cy="3418847"/>
+                      <a:ext cx="3735498" cy="3456409"/>
                     </a:xfrm>
                     <a:prstGeom prst="rect"/>
                     <a:ln/>
@@ -3140,7 +3140,21 @@
           <w:szCs w:val="20"/>
           <w:rtl w:val="0"/>
         </w:rPr>
-        <w:t xml:space="preserve">* Above is the configuration used in this experiment</w:t>
+        <w:t xml:space="preserve">* Above is the configuration used in this experiment1 , with port IP at 0/0, and 0/1 as 172.16.1.1, and 192.168.1.1 respectively</w:t>
+      </w:r>
+    </w:p>
+    <w:p>
+      <w:pPr>
+        <w:rPr>
+          <w:rFonts w:ascii="Times New Roman" w:cs="Times New Roman" w:eastAsia="Times New Roman" w:hAnsi="Times New Roman"/>
+          <w:sz w:val="22"/>
+          <w:szCs w:val="22"/>
+        </w:rPr>
+      </w:pPr>
+      <w:r>
+        <w:rPr>
+          <w:rtl w:val="0"/>
+        </w:rPr>
       </w:r>
     </w:p>
     <w:p>
@@ -3448,14 +3462,19 @@
       </w:pPr>
       <w:r>
         <w:rPr>
-          <w:rFonts w:ascii="Times New Roman" w:cs="Times New Roman" w:eastAsia="Times New Roman" w:hAnsi="Times New Roman"/>
-          <w:sz w:val="22"/>
-          <w:szCs w:val="22"/>
-          <w:vertAlign w:val="baseline"/>
-          <w:rtl w:val="0"/>
-        </w:rPr>
-        <w:br w:type="textWrapping"/>
-      </w:r>
+          <w:rtl w:val="0"/>
+        </w:rPr>
+      </w:r>
+    </w:p>
+    <w:p>
+      <w:pPr>
+        <w:rPr>
+          <w:rFonts w:ascii="Times New Roman" w:cs="Times New Roman" w:eastAsia="Times New Roman" w:hAnsi="Times New Roman"/>
+          <w:b w:val="1"/>
+          <w:sz w:val="22"/>
+          <w:szCs w:val="22"/>
+        </w:rPr>
+      </w:pPr>
       <w:r>
         <w:rPr>
           <w:rFonts w:ascii="Times New Roman" w:cs="Times New Roman" w:eastAsia="Times New Roman" w:hAnsi="Times New Roman"/>
@@ -3510,20 +3529,20 @@
           <wp:anchor allowOverlap="1" behindDoc="0" distB="0" distT="0" distL="0" distR="0" hidden="0" layoutInCell="1" locked="0" relativeHeight="0" simplePos="0">
             <wp:simplePos x="0" y="0"/>
             <wp:positionH relativeFrom="column">
-              <wp:posOffset>357188</wp:posOffset>
+              <wp:posOffset>1057275</wp:posOffset>
             </wp:positionH>
             <wp:positionV relativeFrom="paragraph">
-              <wp:posOffset>0</wp:posOffset>
+              <wp:posOffset>9525</wp:posOffset>
             </wp:positionV>
-            <wp:extent cx="3852863" cy="3353261"/>
+            <wp:extent cx="3971925" cy="3461249"/>
             <wp:effectExtent b="0" l="0" r="0" t="0"/>
             <wp:wrapTopAndBottom distB="0" distT="0"/>
-            <wp:docPr id="15" name="image1.png"/>
+            <wp:docPr id="13" name="image13.png"/>
             <a:graphic>
               <a:graphicData uri="http://schemas.openxmlformats.org/drawingml/2006/picture">
                 <pic:pic>
                   <pic:nvPicPr>
-                    <pic:cNvPr id="0" name="image1.png"/>
+                    <pic:cNvPr id="0" name="image13.png"/>
                     <pic:cNvPicPr preferRelativeResize="0"/>
                   </pic:nvPicPr>
                   <pic:blipFill>
@@ -3536,7 +3555,7 @@
                   <pic:spPr>
                     <a:xfrm>
                       <a:off x="0" y="0"/>
-                      <a:ext cx="3852863" cy="3353261"/>
+                      <a:ext cx="3971925" cy="3461249"/>
                     </a:xfrm>
                     <a:prstGeom prst="rect"/>
                     <a:ln/>
@@ -3569,7 +3588,7 @@
           <w:szCs w:val="22"/>
           <w:rtl w:val="0"/>
         </w:rPr>
-        <w:t xml:space="preserve">Set IP address of Remote Laptop as 172.16.1.1, </w:t>
+        <w:t xml:space="preserve">Set IP address of Remote Laptop as 172.16.1.2, </w:t>
       </w:r>
     </w:p>
     <w:p>
@@ -3594,20 +3613,6 @@
     <w:p>
       <w:pPr>
         <w:ind w:left="0" w:firstLine="0"/>
-        <w:rPr>
-          <w:rFonts w:ascii="Times New Roman" w:cs="Times New Roman" w:eastAsia="Times New Roman" w:hAnsi="Times New Roman"/>
-          <w:sz w:val="22"/>
-          <w:szCs w:val="22"/>
-        </w:rPr>
-      </w:pPr>
-      <w:r>
-        <w:rPr>
-          <w:rtl w:val="0"/>
-        </w:rPr>
-      </w:r>
-    </w:p>
-    <w:p>
-      <w:pPr>
         <w:rPr>
           <w:rFonts w:ascii="Times New Roman" w:cs="Times New Roman" w:eastAsia="Times New Roman" w:hAnsi="Times New Roman"/>
           <w:sz w:val="22"/>
@@ -3624,20 +3629,20 @@
           <wp:anchor allowOverlap="1" behindDoc="0" distB="0" distT="0" distL="0" distR="0" hidden="0" layoutInCell="1" locked="0" relativeHeight="0" simplePos="0">
             <wp:simplePos x="0" y="0"/>
             <wp:positionH relativeFrom="column">
-              <wp:posOffset>257175</wp:posOffset>
+              <wp:posOffset>1054100</wp:posOffset>
             </wp:positionH>
             <wp:positionV relativeFrom="paragraph">
-              <wp:posOffset>58434</wp:posOffset>
+              <wp:posOffset>144766</wp:posOffset>
             </wp:positionV>
-            <wp:extent cx="4060604" cy="3519190"/>
+            <wp:extent cx="3495675" cy="3034802"/>
             <wp:effectExtent b="0" l="0" r="0" t="0"/>
             <wp:wrapTopAndBottom distB="0" distT="0"/>
-            <wp:docPr id="3" name="image7.png"/>
+            <wp:docPr id="19" name="image17.png"/>
             <a:graphic>
               <a:graphicData uri="http://schemas.openxmlformats.org/drawingml/2006/picture">
                 <pic:pic>
                   <pic:nvPicPr>
-                    <pic:cNvPr id="0" name="image7.png"/>
+                    <pic:cNvPr id="0" name="image17.png"/>
                     <pic:cNvPicPr preferRelativeResize="0"/>
                   </pic:nvPicPr>
                   <pic:blipFill>
@@ -3650,7 +3655,7 @@
                   <pic:spPr>
                     <a:xfrm>
                       <a:off x="0" y="0"/>
-                      <a:ext cx="4060604" cy="3519190"/>
+                      <a:ext cx="3495675" cy="3034802"/>
                     </a:xfrm>
                     <a:prstGeom prst="rect"/>
                     <a:ln/>
@@ -3664,6 +3669,20 @@
     </w:p>
     <w:p>
       <w:pPr>
+        <w:rPr>
+          <w:rFonts w:ascii="Times New Roman" w:cs="Times New Roman" w:eastAsia="Times New Roman" w:hAnsi="Times New Roman"/>
+          <w:sz w:val="22"/>
+          <w:szCs w:val="22"/>
+        </w:rPr>
+      </w:pPr>
+      <w:r>
+        <w:rPr>
+          <w:rtl w:val="0"/>
+        </w:rPr>
+      </w:r>
+    </w:p>
+    <w:p>
+      <w:pPr>
         <w:numPr>
           <w:ilvl w:val="0"/>
           <w:numId w:val="2"/>
@@ -3683,7 +3702,21 @@
           <w:szCs w:val="22"/>
           <w:rtl w:val="0"/>
         </w:rPr>
-        <w:t xml:space="preserve">Set the default IP address as 172.16.1.0, same as that of the IP at the Router port.</w:t>
+        <w:t xml:space="preserve">Set the default gateway to 172.16.1.1, this port IP has to be configured at the Router port.</w:t>
+      </w:r>
+    </w:p>
+    <w:p>
+      <w:pPr>
+        <w:rPr>
+          <w:rFonts w:ascii="Times New Roman" w:cs="Times New Roman" w:eastAsia="Times New Roman" w:hAnsi="Times New Roman"/>
+          <w:sz w:val="22"/>
+          <w:szCs w:val="22"/>
+        </w:rPr>
+      </w:pPr>
+      <w:r>
+        <w:rPr>
+          <w:rtl w:val="0"/>
+        </w:rPr>
       </w:r>
     </w:p>
     <w:p>
@@ -3704,20 +3737,20 @@
           <wp:anchor allowOverlap="1" behindDoc="0" distB="0" distT="0" distL="0" distR="0" hidden="0" layoutInCell="1" locked="0" relativeHeight="0" simplePos="0">
             <wp:simplePos x="0" y="0"/>
             <wp:positionH relativeFrom="column">
-              <wp:posOffset>1220788</wp:posOffset>
+              <wp:posOffset>1174750</wp:posOffset>
             </wp:positionH>
             <wp:positionV relativeFrom="paragraph">
-              <wp:posOffset>114300</wp:posOffset>
+              <wp:posOffset>12700</wp:posOffset>
             </wp:positionV>
-            <wp:extent cx="3433763" cy="3433763"/>
+            <wp:extent cx="3379357" cy="3405553"/>
             <wp:effectExtent b="0" l="0" r="0" t="0"/>
             <wp:wrapTopAndBottom distB="0" distT="0"/>
-            <wp:docPr id="5" name="image5.png"/>
+            <wp:docPr id="12" name="image14.png"/>
             <a:graphic>
               <a:graphicData uri="http://schemas.openxmlformats.org/drawingml/2006/picture">
                 <pic:pic>
                   <pic:nvPicPr>
-                    <pic:cNvPr id="0" name="image5.png"/>
+                    <pic:cNvPr id="0" name="image14.png"/>
                     <pic:cNvPicPr preferRelativeResize="0"/>
                   </pic:nvPicPr>
                   <pic:blipFill>
@@ -3730,7 +3763,7 @@
                   <pic:spPr>
                     <a:xfrm>
                       <a:off x="0" y="0"/>
-                      <a:ext cx="3433763" cy="3433763"/>
+                      <a:ext cx="3379357" cy="3405553"/>
                     </a:xfrm>
                     <a:prstGeom prst="rect"/>
                     <a:ln/>
@@ -3744,20 +3777,6 @@
     </w:p>
     <w:p>
       <w:pPr>
-        <w:rPr>
-          <w:rFonts w:ascii="Times New Roman" w:cs="Times New Roman" w:eastAsia="Times New Roman" w:hAnsi="Times New Roman"/>
-          <w:sz w:val="22"/>
-          <w:szCs w:val="22"/>
-        </w:rPr>
-      </w:pPr>
-      <w:r>
-        <w:rPr>
-          <w:rtl w:val="0"/>
-        </w:rPr>
-      </w:r>
-    </w:p>
-    <w:p>
-      <w:pPr>
         <w:numPr>
           <w:ilvl w:val="0"/>
           <w:numId w:val="10"/>
@@ -3777,7 +3796,7 @@
           <w:szCs w:val="22"/>
           <w:rtl w:val="0"/>
         </w:rPr>
-        <w:t xml:space="preserve">Enter the IP Gateway entered in the Remote Laptop as the FastEthernet IP address, with the same Subnet Mask as that of the Remote Laptop</w:t>
+        <w:t xml:space="preserve">Enter the IP Gateway entered in the Remote Laptop as the FastEthernet port ID, with the same Subnet Mask as that of the Remote Laptop</w:t>
       </w:r>
     </w:p>
     <w:p>
@@ -3803,15 +3822,15 @@
             <wp:positionV relativeFrom="paragraph">
               <wp:posOffset>116253</wp:posOffset>
             </wp:positionV>
-            <wp:extent cx="3443288" cy="3452027"/>
+            <wp:extent cx="3067050" cy="3067050"/>
             <wp:effectExtent b="0" l="0" r="0" t="0"/>
             <wp:wrapTopAndBottom distB="0" distT="0"/>
-            <wp:docPr id="20" name="image6.png"/>
+            <wp:docPr id="20" name="image9.png"/>
             <a:graphic>
               <a:graphicData uri="http://schemas.openxmlformats.org/drawingml/2006/picture">
                 <pic:pic>
                   <pic:nvPicPr>
-                    <pic:cNvPr id="0" name="image6.png"/>
+                    <pic:cNvPr id="0" name="image9.png"/>
                     <pic:cNvPicPr preferRelativeResize="0"/>
                   </pic:nvPicPr>
                   <pic:blipFill>
@@ -3824,7 +3843,7 @@
                   <pic:spPr>
                     <a:xfrm>
                       <a:off x="0" y="0"/>
-                      <a:ext cx="3443288" cy="3452027"/>
+                      <a:ext cx="3067050" cy="3067050"/>
                     </a:xfrm>
                     <a:prstGeom prst="rect"/>
                     <a:ln/>
@@ -3857,7 +3876,49 @@
           <w:szCs w:val="22"/>
           <w:rtl w:val="0"/>
         </w:rPr>
-        <w:t xml:space="preserve">Enter the IP Gateway to be entered into the Router, as part of the below instructions, as the IP Address of the FastEthernet1 port of the Router</w:t>
+        <w:t xml:space="preserve">Set the IP Gateway to be entered into the Router, as the port IP at the FastEthernet1 of the Router</w:t>
+      </w:r>
+    </w:p>
+    <w:p>
+      <w:pPr>
+        <w:rPr>
+          <w:rFonts w:ascii="Times New Roman" w:cs="Times New Roman" w:eastAsia="Times New Roman" w:hAnsi="Times New Roman"/>
+          <w:sz w:val="22"/>
+          <w:szCs w:val="22"/>
+        </w:rPr>
+      </w:pPr>
+      <w:r>
+        <w:rPr>
+          <w:rtl w:val="0"/>
+        </w:rPr>
+      </w:r>
+    </w:p>
+    <w:p>
+      <w:pPr>
+        <w:rPr>
+          <w:rFonts w:ascii="Times New Roman" w:cs="Times New Roman" w:eastAsia="Times New Roman" w:hAnsi="Times New Roman"/>
+          <w:sz w:val="22"/>
+          <w:szCs w:val="22"/>
+        </w:rPr>
+      </w:pPr>
+      <w:r>
+        <w:rPr>
+          <w:rtl w:val="0"/>
+        </w:rPr>
+      </w:r>
+    </w:p>
+    <w:p>
+      <w:pPr>
+        <w:rPr>
+          <w:rFonts w:ascii="Times New Roman" w:cs="Times New Roman" w:eastAsia="Times New Roman" w:hAnsi="Times New Roman"/>
+          <w:sz w:val="22"/>
+          <w:szCs w:val="22"/>
+        </w:rPr>
+      </w:pPr>
+      <w:r>
+        <w:rPr>
+          <w:rtl w:val="0"/>
+        </w:rPr>
       </w:r>
     </w:p>
     <w:p>
@@ -3878,7 +3939,26 @@
           <w:rtl w:val="0"/>
         </w:rPr>
         <w:br w:type="textWrapping"/>
-        <w:t xml:space="preserve">1. Use the local laptop connect to the switch console.</w:t>
+        <w:t xml:space="preserve">1. Use the local </w:t>
+      </w:r>
+      <w:r>
+        <w:rPr>
+          <w:rFonts w:ascii="Times New Roman" w:cs="Times New Roman" w:eastAsia="Times New Roman" w:hAnsi="Times New Roman"/>
+          <w:sz w:val="22"/>
+          <w:szCs w:val="22"/>
+          <w:rtl w:val="0"/>
+        </w:rPr>
+        <w:t xml:space="preserve">laptop to connect</w:t>
+      </w:r>
+      <w:r>
+        <w:rPr>
+          <w:rFonts w:ascii="Times New Roman" w:cs="Times New Roman" w:eastAsia="Times New Roman" w:hAnsi="Times New Roman"/>
+          <w:sz w:val="22"/>
+          <w:szCs w:val="22"/>
+          <w:vertAlign w:val="baseline"/>
+          <w:rtl w:val="0"/>
+        </w:rPr>
+        <w:t xml:space="preserve"> to the switch console.</w:t>
       </w:r>
     </w:p>
     <w:p>
@@ -3899,20 +3979,20 @@
           <wp:anchor allowOverlap="1" behindDoc="0" distB="0" distT="0" distL="0" distR="0" hidden="0" layoutInCell="1" locked="0" relativeHeight="0" simplePos="0">
             <wp:simplePos x="0" y="0"/>
             <wp:positionH relativeFrom="column">
-              <wp:posOffset>381000</wp:posOffset>
+              <wp:posOffset>852488</wp:posOffset>
             </wp:positionH>
             <wp:positionV relativeFrom="paragraph">
-              <wp:posOffset>28575</wp:posOffset>
+              <wp:posOffset>19683</wp:posOffset>
             </wp:positionV>
             <wp:extent cx="3929063" cy="3948513"/>
             <wp:effectExtent b="0" l="0" r="0" t="0"/>
             <wp:wrapTopAndBottom distB="0" distT="0"/>
-            <wp:docPr id="17" name="image13.png"/>
+            <wp:docPr id="16" name="image6.png"/>
             <a:graphic>
               <a:graphicData uri="http://schemas.openxmlformats.org/drawingml/2006/picture">
                 <pic:pic>
                   <pic:nvPicPr>
-                    <pic:cNvPr id="0" name="image13.png"/>
+                    <pic:cNvPr id="0" name="image6.png"/>
                     <pic:cNvPicPr preferRelativeResize="0"/>
                   </pic:nvPicPr>
                   <pic:blipFill>
@@ -4032,20 +4112,294 @@
           <wp:anchor allowOverlap="1" behindDoc="0" distB="0" distT="0" distL="0" distR="0" hidden="0" layoutInCell="1" locked="0" relativeHeight="0" simplePos="0">
             <wp:simplePos x="0" y="0"/>
             <wp:positionH relativeFrom="column">
-              <wp:posOffset>457200</wp:posOffset>
+              <wp:posOffset>733425</wp:posOffset>
             </wp:positionH>
             <wp:positionV relativeFrom="paragraph">
-              <wp:posOffset>3740553</wp:posOffset>
+              <wp:posOffset>19050</wp:posOffset>
+            </wp:positionV>
+            <wp:extent cx="4114800" cy="981075"/>
+            <wp:effectExtent b="25400" l="25400" r="25400" t="25400"/>
+            <wp:wrapTopAndBottom distB="0" distT="0"/>
+            <wp:docPr id="5" name="image6.png"/>
+            <a:graphic>
+              <a:graphicData uri="http://schemas.openxmlformats.org/drawingml/2006/picture">
+                <pic:pic>
+                  <pic:nvPicPr>
+                    <pic:cNvPr id="0" name="image6.png"/>
+                    <pic:cNvPicPr preferRelativeResize="0"/>
+                  </pic:nvPicPr>
+                  <pic:blipFill>
+                    <a:blip r:embed="rId51"/>
+                    <a:srcRect b="57662" l="4372" r="13498" t="22904"/>
+                    <a:stretch>
+                      <a:fillRect/>
+                    </a:stretch>
+                  </pic:blipFill>
+                  <pic:spPr>
+                    <a:xfrm>
+                      <a:off x="0" y="0"/>
+                      <a:ext cx="4114800" cy="981075"/>
+                    </a:xfrm>
+                    <a:prstGeom prst="rect"/>
+                    <a:ln w="25400">
+                      <a:solidFill>
+                        <a:srgbClr val="FF0000"/>
+                      </a:solidFill>
+                      <a:prstDash val="solid"/>
+                    </a:ln>
+                  </pic:spPr>
+                </pic:pic>
+              </a:graphicData>
+            </a:graphic>
+          </wp:anchor>
+        </w:drawing>
+      </w:r>
+    </w:p>
+    <w:p>
+      <w:pPr>
+        <w:rPr>
+          <w:rFonts w:ascii="Times New Roman" w:cs="Times New Roman" w:eastAsia="Times New Roman" w:hAnsi="Times New Roman"/>
+          <w:sz w:val="22"/>
+          <w:szCs w:val="22"/>
+        </w:rPr>
+      </w:pPr>
+      <w:r>
+        <w:rPr>
+          <w:rtl w:val="0"/>
+        </w:rPr>
+      </w:r>
+    </w:p>
+    <w:p>
+      <w:pPr>
+        <w:rPr>
+          <w:rFonts w:ascii="Times New Roman" w:cs="Times New Roman" w:eastAsia="Times New Roman" w:hAnsi="Times New Roman"/>
+          <w:sz w:val="22"/>
+          <w:szCs w:val="22"/>
+        </w:rPr>
+      </w:pPr>
+      <w:r>
+        <w:rPr>
+          <w:rtl w:val="0"/>
+        </w:rPr>
+      </w:r>
+    </w:p>
+    <w:p>
+      <w:pPr>
+        <w:rPr>
+          <w:rFonts w:ascii="Times New Roman" w:cs="Times New Roman" w:eastAsia="Times New Roman" w:hAnsi="Times New Roman"/>
+          <w:sz w:val="22"/>
+          <w:szCs w:val="22"/>
+        </w:rPr>
+      </w:pPr>
+      <w:r>
+        <w:rPr>
+          <w:rtl w:val="0"/>
+        </w:rPr>
+      </w:r>
+    </w:p>
+    <w:p>
+      <w:pPr>
+        <w:rPr>
+          <w:rFonts w:ascii="Times New Roman" w:cs="Times New Roman" w:eastAsia="Times New Roman" w:hAnsi="Times New Roman"/>
+          <w:sz w:val="22"/>
+          <w:szCs w:val="22"/>
+        </w:rPr>
+      </w:pPr>
+      <w:r>
+        <w:rPr>
+          <w:rtl w:val="0"/>
+        </w:rPr>
+      </w:r>
+    </w:p>
+    <w:p>
+      <w:pPr>
+        <w:rPr>
+          <w:rFonts w:ascii="Times New Roman" w:cs="Times New Roman" w:eastAsia="Times New Roman" w:hAnsi="Times New Roman"/>
+          <w:sz w:val="22"/>
+          <w:szCs w:val="22"/>
+        </w:rPr>
+      </w:pPr>
+      <w:r>
+        <w:rPr>
+          <w:rtl w:val="0"/>
+        </w:rPr>
+      </w:r>
+    </w:p>
+    <w:p>
+      <w:pPr>
+        <w:rPr>
+          <w:rFonts w:ascii="Times New Roman" w:cs="Times New Roman" w:eastAsia="Times New Roman" w:hAnsi="Times New Roman"/>
+          <w:sz w:val="22"/>
+          <w:szCs w:val="22"/>
+        </w:rPr>
+      </w:pPr>
+      <w:r>
+        <w:rPr>
+          <w:rtl w:val="0"/>
+        </w:rPr>
+      </w:r>
+    </w:p>
+    <w:p>
+      <w:pPr>
+        <w:rPr>
+          <w:rFonts w:ascii="Times New Roman" w:cs="Times New Roman" w:eastAsia="Times New Roman" w:hAnsi="Times New Roman"/>
+          <w:sz w:val="22"/>
+          <w:szCs w:val="22"/>
+        </w:rPr>
+      </w:pPr>
+      <w:r>
+        <w:rPr>
+          <w:rtl w:val="0"/>
+        </w:rPr>
+      </w:r>
+    </w:p>
+    <w:p>
+      <w:pPr>
+        <w:rPr>
+          <w:rFonts w:ascii="Times New Roman" w:cs="Times New Roman" w:eastAsia="Times New Roman" w:hAnsi="Times New Roman"/>
+          <w:sz w:val="22"/>
+          <w:szCs w:val="22"/>
+        </w:rPr>
+      </w:pPr>
+      <w:r>
+        <w:rPr>
+          <w:rtl w:val="0"/>
+        </w:rPr>
+      </w:r>
+    </w:p>
+    <w:p>
+      <w:pPr>
+        <w:rPr>
+          <w:rFonts w:ascii="Times New Roman" w:cs="Times New Roman" w:eastAsia="Times New Roman" w:hAnsi="Times New Roman"/>
+          <w:sz w:val="22"/>
+          <w:szCs w:val="22"/>
+        </w:rPr>
+      </w:pPr>
+      <w:r>
+        <w:rPr>
+          <w:rtl w:val="0"/>
+        </w:rPr>
+      </w:r>
+    </w:p>
+    <w:p>
+      <w:pPr>
+        <w:rPr>
+          <w:rFonts w:ascii="Times New Roman" w:cs="Times New Roman" w:eastAsia="Times New Roman" w:hAnsi="Times New Roman"/>
+          <w:sz w:val="22"/>
+          <w:szCs w:val="22"/>
+        </w:rPr>
+      </w:pPr>
+      <w:r>
+        <w:rPr>
+          <w:rtl w:val="0"/>
+        </w:rPr>
+      </w:r>
+    </w:p>
+    <w:p>
+      <w:pPr>
+        <w:rPr>
+          <w:rFonts w:ascii="Times New Roman" w:cs="Times New Roman" w:eastAsia="Times New Roman" w:hAnsi="Times New Roman"/>
+          <w:sz w:val="22"/>
+          <w:szCs w:val="22"/>
+        </w:rPr>
+      </w:pPr>
+      <w:r>
+        <w:rPr>
+          <w:rFonts w:ascii="Times New Roman" w:cs="Times New Roman" w:eastAsia="Times New Roman" w:hAnsi="Times New Roman"/>
+          <w:sz w:val="22"/>
+          <w:szCs w:val="22"/>
+          <w:vertAlign w:val="baseline"/>
+          <w:rtl w:val="0"/>
+        </w:rPr>
+        <w:t xml:space="preserve">4. Configure the password for privileged mode access as "cisco". The password must be md5 encrypted</w:t>
+        <w:br w:type="textWrapping"/>
+        <w:t xml:space="preserve">5. Configure password encryption on the switch using the global configuration command</w:t>
+        <w:br w:type="textWrapping"/>
+        <w:t xml:space="preserve">6. Configure CONSOLE access with the following settings :</w:t>
+        <w:br w:type="textWrapping"/>
+        <w:t xml:space="preserve">- Login enabled</w:t>
+        <w:br w:type="textWrapping"/>
+        <w:t xml:space="preserve">- Password : </w:t>
+      </w:r>
+      <w:r>
+        <w:rPr>
+          <w:rFonts w:ascii="Times New Roman" w:cs="Times New Roman" w:eastAsia="Times New Roman" w:hAnsi="Times New Roman"/>
+          <w:sz w:val="22"/>
+          <w:szCs w:val="22"/>
+          <w:rtl w:val="0"/>
+        </w:rPr>
+        <w:t xml:space="preserve">password-line</w:t>
+      </w:r>
+      <w:r>
+        <w:rPr>
+          <w:rFonts w:ascii="Times New Roman" w:cs="Times New Roman" w:eastAsia="Times New Roman" w:hAnsi="Times New Roman"/>
+          <w:sz w:val="22"/>
+          <w:szCs w:val="22"/>
+          <w:vertAlign w:val="baseline"/>
+          <w:rtl w:val="0"/>
+        </w:rPr>
+        <w:br w:type="textWrapping"/>
+        <w:t xml:space="preserve">- History size : 15 commands</w:t>
+        <w:br w:type="textWrapping"/>
+        <w:t xml:space="preserve">- Timeout : 6'45''</w:t>
+        <w:br w:type="textWrapping"/>
+        <w:t xml:space="preserve">- Synchronous logging </w:t>
+        <w:br w:type="textWrapping"/>
+        <w:br w:type="textWrapping"/>
+        <w:t xml:space="preserve">6. Configure TELNET access with the following settings :</w:t>
+        <w:br w:type="textWrapping"/>
+        <w:t xml:space="preserve">- Login enabled</w:t>
+        <w:br w:type="textWrapping"/>
+        <w:t xml:space="preserve">- Password : </w:t>
+      </w:r>
+      <w:r>
+        <w:rPr>
+          <w:rFonts w:ascii="Times New Roman" w:cs="Times New Roman" w:eastAsia="Times New Roman" w:hAnsi="Times New Roman"/>
+          <w:sz w:val="22"/>
+          <w:szCs w:val="22"/>
+          <w:rtl w:val="0"/>
+        </w:rPr>
+        <w:t xml:space="preserve">password-telnet</w:t>
+      </w:r>
+      <w:r>
+        <w:rPr>
+          <w:rFonts w:ascii="Times New Roman" w:cs="Times New Roman" w:eastAsia="Times New Roman" w:hAnsi="Times New Roman"/>
+          <w:sz w:val="22"/>
+          <w:szCs w:val="22"/>
+          <w:vertAlign w:val="baseline"/>
+          <w:rtl w:val="0"/>
+        </w:rPr>
+        <w:br w:type="textWrapping"/>
+        <w:t xml:space="preserve">- History size : 15 commands</w:t>
+        <w:br w:type="textWrapping"/>
+        <w:t xml:space="preserve">- Timeout : 8'20''</w:t>
+        <w:br w:type="textWrapping"/>
+        <w:t xml:space="preserve">- Synchronous logging </w:t>
+      </w:r>
+      <w:r>
+        <w:rPr>
+          <w:rtl w:val="0"/>
+        </w:rPr>
+      </w:r>
+      <w:r>
+        <w:drawing>
+          <wp:anchor allowOverlap="1" behindDoc="0" distB="0" distT="0" distL="0" distR="0" hidden="0" layoutInCell="1" locked="0" relativeHeight="0" simplePos="0">
+            <wp:simplePos x="0" y="0"/>
+            <wp:positionH relativeFrom="column">
+              <wp:posOffset>447675</wp:posOffset>
+            </wp:positionH>
+            <wp:positionV relativeFrom="paragraph">
+              <wp:posOffset>1327150</wp:posOffset>
             </wp:positionV>
             <wp:extent cx="4848225" cy="2190750"/>
             <wp:effectExtent b="25400" l="25400" r="25400" t="25400"/>
             <wp:wrapTopAndBottom distB="0" distT="0"/>
-            <wp:docPr id="21" name="image13.png"/>
+            <wp:docPr id="21" name="image6.png"/>
             <a:graphic>
               <a:graphicData uri="http://schemas.openxmlformats.org/drawingml/2006/picture">
                 <pic:pic>
                   <pic:nvPicPr>
-                    <pic:cNvPr id="0" name="image13.png"/>
+                    <pic:cNvPr id="0" name="image6.png"/>
                     <pic:cNvPicPr preferRelativeResize="0"/>
                   </pic:nvPicPr>
                   <pic:blipFill>
@@ -4074,161 +4428,26 @@
           </wp:anchor>
         </w:drawing>
       </w:r>
+    </w:p>
+    <w:p>
+      <w:pPr>
+        <w:rPr>
+          <w:rFonts w:ascii="Times New Roman" w:cs="Times New Roman" w:eastAsia="Times New Roman" w:hAnsi="Times New Roman"/>
+          <w:sz w:val="22"/>
+          <w:szCs w:val="22"/>
+        </w:rPr>
+      </w:pPr>
+      <w:r>
+        <w:rPr>
+          <w:rtl w:val="0"/>
+        </w:rPr>
+      </w:r>
       <w:r>
         <w:drawing>
           <wp:anchor allowOverlap="1" behindDoc="0" distB="0" distT="0" distL="0" distR="0" hidden="0" layoutInCell="1" locked="0" relativeHeight="0" simplePos="0">
             <wp:simplePos x="0" y="0"/>
             <wp:positionH relativeFrom="column">
-              <wp:posOffset>733425</wp:posOffset>
-            </wp:positionH>
-            <wp:positionV relativeFrom="paragraph">
-              <wp:posOffset>19050</wp:posOffset>
-            </wp:positionV>
-            <wp:extent cx="4114800" cy="981075"/>
-            <wp:effectExtent b="25400" l="25400" r="25400" t="25400"/>
-            <wp:wrapTopAndBottom distB="0" distT="0"/>
-            <wp:docPr id="8" name="image13.png"/>
-            <a:graphic>
-              <a:graphicData uri="http://schemas.openxmlformats.org/drawingml/2006/picture">
-                <pic:pic>
-                  <pic:nvPicPr>
-                    <pic:cNvPr id="0" name="image13.png"/>
-                    <pic:cNvPicPr preferRelativeResize="0"/>
-                  </pic:nvPicPr>
-                  <pic:blipFill>
-                    <a:blip r:embed="rId51"/>
-                    <a:srcRect b="57662" l="4372" r="13498" t="22904"/>
-                    <a:stretch>
-                      <a:fillRect/>
-                    </a:stretch>
-                  </pic:blipFill>
-                  <pic:spPr>
-                    <a:xfrm>
-                      <a:off x="0" y="0"/>
-                      <a:ext cx="4114800" cy="981075"/>
-                    </a:xfrm>
-                    <a:prstGeom prst="rect"/>
-                    <a:ln w="25400">
-                      <a:solidFill>
-                        <a:srgbClr val="FF0000"/>
-                      </a:solidFill>
-                      <a:prstDash val="solid"/>
-                    </a:ln>
-                  </pic:spPr>
-                </pic:pic>
-              </a:graphicData>
-            </a:graphic>
-          </wp:anchor>
-        </w:drawing>
-      </w:r>
-    </w:p>
-    <w:p>
-      <w:pPr>
-        <w:rPr>
-          <w:rFonts w:ascii="Times New Roman" w:cs="Times New Roman" w:eastAsia="Times New Roman" w:hAnsi="Times New Roman"/>
-          <w:sz w:val="22"/>
-          <w:szCs w:val="22"/>
-        </w:rPr>
-      </w:pPr>
-      <w:r>
-        <w:rPr>
-          <w:rFonts w:ascii="Times New Roman" w:cs="Times New Roman" w:eastAsia="Times New Roman" w:hAnsi="Times New Roman"/>
-          <w:sz w:val="22"/>
-          <w:szCs w:val="22"/>
-          <w:vertAlign w:val="baseline"/>
-          <w:rtl w:val="0"/>
-        </w:rPr>
-        <w:br w:type="textWrapping"/>
-        <w:t xml:space="preserve">4. Configure the password for privileged mode access as "cisco". The password must be md5 encrypted</w:t>
-        <w:br w:type="textWrapping"/>
-        <w:t xml:space="preserve">5. Configure password encryption on the switch using the global configuration command</w:t>
-        <w:br w:type="textWrapping"/>
-        <w:t xml:space="preserve">6. Configure CONSOLE access with the following settings :</w:t>
-        <w:br w:type="textWrapping"/>
-        <w:t xml:space="preserve">- Login enabled</w:t>
-        <w:br w:type="textWrapping"/>
-        <w:t xml:space="preserve">- Password : </w:t>
-      </w:r>
-      <w:r>
-        <w:rPr>
-          <w:rFonts w:ascii="Times New Roman" w:cs="Times New Roman" w:eastAsia="Times New Roman" w:hAnsi="Times New Roman"/>
-          <w:sz w:val="22"/>
-          <w:szCs w:val="22"/>
-          <w:rtl w:val="0"/>
-        </w:rPr>
-        <w:t xml:space="preserve">password-line</w:t>
-      </w:r>
-      <w:r>
-        <w:rPr>
-          <w:rFonts w:ascii="Times New Roman" w:cs="Times New Roman" w:eastAsia="Times New Roman" w:hAnsi="Times New Roman"/>
-          <w:sz w:val="22"/>
-          <w:szCs w:val="22"/>
-          <w:vertAlign w:val="baseline"/>
-          <w:rtl w:val="0"/>
-        </w:rPr>
-        <w:br w:type="textWrapping"/>
-        <w:t xml:space="preserve">- History size : 15 commands</w:t>
-        <w:br w:type="textWrapping"/>
-        <w:t xml:space="preserve">- Timeout : 6'45''</w:t>
-        <w:br w:type="textWrapping"/>
-        <w:t xml:space="preserve">- Synchronous logging </w:t>
-        <w:br w:type="textWrapping"/>
-        <w:br w:type="textWrapping"/>
-        <w:t xml:space="preserve">6. Configure TELNET access with the following settings :</w:t>
-        <w:br w:type="textWrapping"/>
-        <w:t xml:space="preserve">- Login enabled</w:t>
-        <w:br w:type="textWrapping"/>
-        <w:t xml:space="preserve">- Password : </w:t>
-      </w:r>
-      <w:r>
-        <w:rPr>
-          <w:rFonts w:ascii="Times New Roman" w:cs="Times New Roman" w:eastAsia="Times New Roman" w:hAnsi="Times New Roman"/>
-          <w:sz w:val="22"/>
-          <w:szCs w:val="22"/>
-          <w:rtl w:val="0"/>
-        </w:rPr>
-        <w:t xml:space="preserve">password-telnet</w:t>
-      </w:r>
-      <w:r>
-        <w:rPr>
-          <w:rFonts w:ascii="Times New Roman" w:cs="Times New Roman" w:eastAsia="Times New Roman" w:hAnsi="Times New Roman"/>
-          <w:sz w:val="22"/>
-          <w:szCs w:val="22"/>
-          <w:vertAlign w:val="baseline"/>
-          <w:rtl w:val="0"/>
-        </w:rPr>
-        <w:br w:type="textWrapping"/>
-        <w:t xml:space="preserve">- History size : 15 commands</w:t>
-        <w:br w:type="textWrapping"/>
-        <w:t xml:space="preserve">- Timeout : 8'20''</w:t>
-        <w:br w:type="textWrapping"/>
-        <w:t xml:space="preserve">- Synchronous logging </w:t>
-      </w:r>
-      <w:r>
-        <w:rPr>
-          <w:rtl w:val="0"/>
-        </w:rPr>
-      </w:r>
-    </w:p>
-    <w:p>
-      <w:pPr>
-        <w:rPr>
-          <w:rFonts w:ascii="Times New Roman" w:cs="Times New Roman" w:eastAsia="Times New Roman" w:hAnsi="Times New Roman"/>
-          <w:sz w:val="22"/>
-          <w:szCs w:val="22"/>
-        </w:rPr>
-      </w:pPr>
-      <w:r>
-        <w:rPr>
-          <w:rtl w:val="0"/>
-        </w:rPr>
-      </w:r>
-      <w:r>
-        <w:drawing>
-          <wp:anchor allowOverlap="1" behindDoc="0" distB="0" distT="0" distL="0" distR="0" hidden="0" layoutInCell="1" locked="0" relativeHeight="0" simplePos="0">
-            <wp:simplePos x="0" y="0"/>
-            <wp:positionH relativeFrom="column">
-              <wp:posOffset>0</wp:posOffset>
+              <wp:posOffset>447675</wp:posOffset>
             </wp:positionH>
             <wp:positionV relativeFrom="paragraph">
               <wp:posOffset>66675</wp:posOffset>
@@ -4236,12 +4455,12 @@
             <wp:extent cx="3962400" cy="2181225"/>
             <wp:effectExtent b="25400" l="25400" r="25400" t="25400"/>
             <wp:wrapTopAndBottom distB="0" distT="0"/>
-            <wp:docPr id="19" name="image13.png"/>
+            <wp:docPr id="18" name="image6.png"/>
             <a:graphic>
               <a:graphicData uri="http://schemas.openxmlformats.org/drawingml/2006/picture">
                 <pic:pic>
                   <pic:nvPicPr>
-                    <pic:cNvPr id="0" name="image13.png"/>
+                    <pic:cNvPr id="0" name="image6.png"/>
                     <pic:cNvPicPr preferRelativeResize="0"/>
                   </pic:nvPicPr>
                   <pic:blipFill>
@@ -4277,6 +4496,90 @@
           <w:rFonts w:ascii="Times New Roman" w:cs="Times New Roman" w:eastAsia="Times New Roman" w:hAnsi="Times New Roman"/>
           <w:sz w:val="22"/>
           <w:szCs w:val="22"/>
+        </w:rPr>
+      </w:pPr>
+      <w:r>
+        <w:rPr>
+          <w:rtl w:val="0"/>
+        </w:rPr>
+      </w:r>
+    </w:p>
+    <w:p>
+      <w:pPr>
+        <w:rPr>
+          <w:rFonts w:ascii="Times New Roman" w:cs="Times New Roman" w:eastAsia="Times New Roman" w:hAnsi="Times New Roman"/>
+          <w:sz w:val="22"/>
+          <w:szCs w:val="22"/>
+        </w:rPr>
+      </w:pPr>
+      <w:r>
+        <w:rPr>
+          <w:rtl w:val="0"/>
+        </w:rPr>
+      </w:r>
+    </w:p>
+    <w:p>
+      <w:pPr>
+        <w:rPr>
+          <w:rFonts w:ascii="Times New Roman" w:cs="Times New Roman" w:eastAsia="Times New Roman" w:hAnsi="Times New Roman"/>
+          <w:sz w:val="22"/>
+          <w:szCs w:val="22"/>
+        </w:rPr>
+      </w:pPr>
+      <w:r>
+        <w:rPr>
+          <w:rtl w:val="0"/>
+        </w:rPr>
+      </w:r>
+    </w:p>
+    <w:p>
+      <w:pPr>
+        <w:rPr>
+          <w:rFonts w:ascii="Times New Roman" w:cs="Times New Roman" w:eastAsia="Times New Roman" w:hAnsi="Times New Roman"/>
+          <w:sz w:val="22"/>
+          <w:szCs w:val="22"/>
+        </w:rPr>
+      </w:pPr>
+      <w:r>
+        <w:rPr>
+          <w:rtl w:val="0"/>
+        </w:rPr>
+      </w:r>
+    </w:p>
+    <w:p>
+      <w:pPr>
+        <w:rPr>
+          <w:rFonts w:ascii="Times New Roman" w:cs="Times New Roman" w:eastAsia="Times New Roman" w:hAnsi="Times New Roman"/>
+          <w:sz w:val="22"/>
+          <w:szCs w:val="22"/>
+        </w:rPr>
+      </w:pPr>
+      <w:r>
+        <w:rPr>
+          <w:rtl w:val="0"/>
+        </w:rPr>
+      </w:r>
+    </w:p>
+    <w:p>
+      <w:pPr>
+        <w:rPr>
+          <w:rFonts w:ascii="Times New Roman" w:cs="Times New Roman" w:eastAsia="Times New Roman" w:hAnsi="Times New Roman"/>
+          <w:sz w:val="22"/>
+          <w:szCs w:val="22"/>
+        </w:rPr>
+      </w:pPr>
+      <w:r>
+        <w:rPr>
+          <w:rtl w:val="0"/>
+        </w:rPr>
+      </w:r>
+    </w:p>
+    <w:p>
+      <w:pPr>
+        <w:rPr>
+          <w:rFonts w:ascii="Times New Roman" w:cs="Times New Roman" w:eastAsia="Times New Roman" w:hAnsi="Times New Roman"/>
+          <w:sz w:val="22"/>
+          <w:szCs w:val="22"/>
           <w:vertAlign w:val="baseline"/>
         </w:rPr>
       </w:pPr>
@@ -4290,26 +4593,40 @@
         </w:rPr>
         <w:t xml:space="preserve">7. Configure the IP address of the switch as 192.168.1.2/24 and it's default gateway IP (192.168.1.1).</w:t>
         <w:br w:type="textWrapping"/>
+      </w:r>
+    </w:p>
+    <w:p>
+      <w:pPr>
+        <w:rPr>
+          <w:rFonts w:ascii="Times New Roman" w:cs="Times New Roman" w:eastAsia="Times New Roman" w:hAnsi="Times New Roman"/>
+          <w:sz w:val="22"/>
+          <w:szCs w:val="22"/>
+        </w:rPr>
+      </w:pPr>
+      <w:r>
+        <w:rPr>
+          <w:rtl w:val="0"/>
+        </w:rPr>
       </w:r>
       <w:r>
         <w:drawing>
           <wp:anchor allowOverlap="1" behindDoc="0" distB="0" distT="0" distL="0" distR="0" hidden="0" layoutInCell="1" locked="0" relativeHeight="0" simplePos="0">
             <wp:simplePos x="0" y="0"/>
             <wp:positionH relativeFrom="column">
-              <wp:posOffset>-28574</wp:posOffset>
+              <wp:posOffset>0</wp:posOffset>
             </wp:positionH>
             <wp:positionV relativeFrom="paragraph">
-              <wp:posOffset>319999</wp:posOffset>
+              <wp:posOffset>2567</wp:posOffset>
             </wp:positionV>
             <wp:extent cx="5880100" cy="923762"/>
             <wp:effectExtent b="25400" l="25400" r="25400" t="25400"/>
             <wp:wrapTopAndBottom distB="0" distT="0"/>
-            <wp:docPr id="7" name="image8.png"/>
+            <wp:docPr id="4" name="image12.png"/>
             <a:graphic>
               <a:graphicData uri="http://schemas.openxmlformats.org/drawingml/2006/picture">
                 <pic:pic>
                   <pic:nvPicPr>
-                    <pic:cNvPr id="0" name="image8.png"/>
+                    <pic:cNvPr id="0" name="image12.png"/>
                     <pic:cNvPicPr preferRelativeResize="0"/>
                   </pic:nvPicPr>
                   <pic:blipFill>
@@ -4419,202 +4736,6 @@
       </w:pPr>
       <w:r>
         <w:rPr>
-          <w:rtl w:val="0"/>
-        </w:rPr>
-      </w:r>
-    </w:p>
-    <w:p>
-      <w:pPr>
-        <w:rPr>
-          <w:rFonts w:ascii="Times New Roman" w:cs="Times New Roman" w:eastAsia="Times New Roman" w:hAnsi="Times New Roman"/>
-          <w:sz w:val="22"/>
-          <w:szCs w:val="22"/>
-        </w:rPr>
-      </w:pPr>
-      <w:r>
-        <w:rPr>
-          <w:rtl w:val="0"/>
-        </w:rPr>
-      </w:r>
-    </w:p>
-    <w:p>
-      <w:pPr>
-        <w:rPr>
-          <w:rFonts w:ascii="Times New Roman" w:cs="Times New Roman" w:eastAsia="Times New Roman" w:hAnsi="Times New Roman"/>
-          <w:sz w:val="22"/>
-          <w:szCs w:val="22"/>
-        </w:rPr>
-      </w:pPr>
-      <w:r>
-        <w:rPr>
-          <w:rtl w:val="0"/>
-        </w:rPr>
-      </w:r>
-    </w:p>
-    <w:p>
-      <w:pPr>
-        <w:rPr>
-          <w:rFonts w:ascii="Times New Roman" w:cs="Times New Roman" w:eastAsia="Times New Roman" w:hAnsi="Times New Roman"/>
-          <w:sz w:val="22"/>
-          <w:szCs w:val="22"/>
-        </w:rPr>
-      </w:pPr>
-      <w:r>
-        <w:rPr>
-          <w:rtl w:val="0"/>
-        </w:rPr>
-      </w:r>
-    </w:p>
-    <w:p>
-      <w:pPr>
-        <w:rPr>
-          <w:rFonts w:ascii="Times New Roman" w:cs="Times New Roman" w:eastAsia="Times New Roman" w:hAnsi="Times New Roman"/>
-          <w:sz w:val="22"/>
-          <w:szCs w:val="22"/>
-        </w:rPr>
-      </w:pPr>
-      <w:r>
-        <w:rPr>
-          <w:rtl w:val="0"/>
-        </w:rPr>
-      </w:r>
-    </w:p>
-    <w:p>
-      <w:pPr>
-        <w:rPr>
-          <w:rFonts w:ascii="Times New Roman" w:cs="Times New Roman" w:eastAsia="Times New Roman" w:hAnsi="Times New Roman"/>
-          <w:sz w:val="22"/>
-          <w:szCs w:val="22"/>
-        </w:rPr>
-      </w:pPr>
-      <w:r>
-        <w:rPr>
-          <w:rtl w:val="0"/>
-        </w:rPr>
-      </w:r>
-    </w:p>
-    <w:p>
-      <w:pPr>
-        <w:rPr>
-          <w:rFonts w:ascii="Times New Roman" w:cs="Times New Roman" w:eastAsia="Times New Roman" w:hAnsi="Times New Roman"/>
-          <w:sz w:val="22"/>
-          <w:szCs w:val="22"/>
-        </w:rPr>
-      </w:pPr>
-      <w:r>
-        <w:rPr>
-          <w:rtl w:val="0"/>
-        </w:rPr>
-      </w:r>
-    </w:p>
-    <w:p>
-      <w:pPr>
-        <w:rPr>
-          <w:rFonts w:ascii="Times New Roman" w:cs="Times New Roman" w:eastAsia="Times New Roman" w:hAnsi="Times New Roman"/>
-          <w:sz w:val="22"/>
-          <w:szCs w:val="22"/>
-        </w:rPr>
-      </w:pPr>
-      <w:r>
-        <w:rPr>
-          <w:rtl w:val="0"/>
-        </w:rPr>
-      </w:r>
-    </w:p>
-    <w:p>
-      <w:pPr>
-        <w:rPr>
-          <w:rFonts w:ascii="Times New Roman" w:cs="Times New Roman" w:eastAsia="Times New Roman" w:hAnsi="Times New Roman"/>
-          <w:sz w:val="22"/>
-          <w:szCs w:val="22"/>
-        </w:rPr>
-      </w:pPr>
-      <w:r>
-        <w:rPr>
-          <w:rtl w:val="0"/>
-        </w:rPr>
-      </w:r>
-    </w:p>
-    <w:p>
-      <w:pPr>
-        <w:rPr>
-          <w:rFonts w:ascii="Times New Roman" w:cs="Times New Roman" w:eastAsia="Times New Roman" w:hAnsi="Times New Roman"/>
-          <w:sz w:val="22"/>
-          <w:szCs w:val="22"/>
-        </w:rPr>
-      </w:pPr>
-      <w:r>
-        <w:rPr>
-          <w:rtl w:val="0"/>
-        </w:rPr>
-      </w:r>
-    </w:p>
-    <w:p>
-      <w:pPr>
-        <w:rPr>
-          <w:rFonts w:ascii="Times New Roman" w:cs="Times New Roman" w:eastAsia="Times New Roman" w:hAnsi="Times New Roman"/>
-          <w:sz w:val="22"/>
-          <w:szCs w:val="22"/>
-        </w:rPr>
-      </w:pPr>
-      <w:r>
-        <w:rPr>
-          <w:rtl w:val="0"/>
-        </w:rPr>
-      </w:r>
-    </w:p>
-    <w:p>
-      <w:pPr>
-        <w:rPr>
-          <w:rFonts w:ascii="Times New Roman" w:cs="Times New Roman" w:eastAsia="Times New Roman" w:hAnsi="Times New Roman"/>
-          <w:sz w:val="22"/>
-          <w:szCs w:val="22"/>
-        </w:rPr>
-      </w:pPr>
-      <w:r>
-        <w:rPr>
-          <w:rtl w:val="0"/>
-        </w:rPr>
-      </w:r>
-    </w:p>
-    <w:p>
-      <w:pPr>
-        <w:rPr>
-          <w:rFonts w:ascii="Times New Roman" w:cs="Times New Roman" w:eastAsia="Times New Roman" w:hAnsi="Times New Roman"/>
-          <w:sz w:val="22"/>
-          <w:szCs w:val="22"/>
-        </w:rPr>
-      </w:pPr>
-      <w:r>
-        <w:rPr>
-          <w:rtl w:val="0"/>
-        </w:rPr>
-      </w:r>
-    </w:p>
-    <w:p>
-      <w:pPr>
-        <w:rPr>
-          <w:rFonts w:ascii="Times New Roman" w:cs="Times New Roman" w:eastAsia="Times New Roman" w:hAnsi="Times New Roman"/>
-          <w:sz w:val="22"/>
-          <w:szCs w:val="22"/>
-        </w:rPr>
-      </w:pPr>
-      <w:r>
-        <w:rPr>
-          <w:rtl w:val="0"/>
-        </w:rPr>
-      </w:r>
-    </w:p>
-    <w:p>
-      <w:pPr>
-        <w:rPr>
-          <w:rFonts w:ascii="Times New Roman" w:cs="Times New Roman" w:eastAsia="Times New Roman" w:hAnsi="Times New Roman"/>
-          <w:sz w:val="22"/>
-          <w:szCs w:val="22"/>
-        </w:rPr>
-      </w:pPr>
-      <w:r>
-        <w:rPr>
           <w:rFonts w:ascii="Times New Roman" w:cs="Times New Roman" w:eastAsia="Times New Roman" w:hAnsi="Times New Roman"/>
           <w:sz w:val="22"/>
           <w:szCs w:val="22"/>
@@ -4655,12 +4776,12 @@
             <wp:extent cx="5880100" cy="5118100"/>
             <wp:effectExtent b="0" l="0" r="0" t="0"/>
             <wp:wrapTopAndBottom distB="0" distT="0"/>
-            <wp:docPr id="18" name="image10.png"/>
+            <wp:docPr id="17" name="image8.png"/>
             <a:graphic>
               <a:graphicData uri="http://schemas.openxmlformats.org/drawingml/2006/picture">
                 <pic:pic>
                   <pic:nvPicPr>
-                    <pic:cNvPr id="0" name="image10.png"/>
+                    <pic:cNvPr id="0" name="image8.png"/>
                     <pic:cNvPicPr preferRelativeResize="0"/>
                   </pic:nvPicPr>
                   <pic:blipFill>
@@ -4741,12 +4862,12 @@
           <wp:inline distB="114300" distT="114300" distL="114300" distR="114300">
             <wp:extent cx="5876925" cy="2720975"/>
             <wp:effectExtent b="0" l="0" r="0" t="0"/>
-            <wp:docPr id="16" name="image4.png"/>
+            <wp:docPr id="15" name="image7.png"/>
             <a:graphic>
               <a:graphicData uri="http://schemas.openxmlformats.org/drawingml/2006/picture">
                 <pic:pic>
                   <pic:nvPicPr>
-                    <pic:cNvPr id="0" name="image4.png"/>
+                    <pic:cNvPr id="0" name="image7.png"/>
                     <pic:cNvPicPr preferRelativeResize="0"/>
                   </pic:nvPicPr>
                   <pic:blipFill>
@@ -4850,7 +4971,7 @@
             <wp:extent cx="4119563" cy="4128290"/>
             <wp:effectExtent b="0" l="0" r="0" t="0"/>
             <wp:wrapTopAndBottom distB="0" distT="0"/>
-            <wp:docPr id="13" name="image2.png"/>
+            <wp:docPr id="11" name="image2.png"/>
             <a:graphic>
               <a:graphicData uri="http://schemas.openxmlformats.org/drawingml/2006/picture">
                 <pic:pic>
@@ -5004,7 +5125,7 @@
           <w:szCs w:val="22"/>
           <w:rtl w:val="0"/>
         </w:rPr>
-        <w:t xml:space="preserve">We learnt how to make the IP connections, how to assigned IP addresses to ports, about IP Gateways, how to debug a network topology, about subnet masks, and Network ID’s , and also about the reality of Networking as a whole.</w:t>
+        <w:t xml:space="preserve">We learnt how to make the IP connections, how to assigned IP addresses to ports, about IP Gateways, how to debug a network topology, about subnet masks, and Network IDs , and also about the reality of Networking as a whole.</w:t>
       </w:r>
     </w:p>
     <w:p>

</xml_diff>